<commit_message>
add definitions to crossword-sample
</commit_message>
<xml_diff>
--- a/docs/flow/user-flow.docx
+++ b/docs/flow/user-flow.docx
@@ -225,6 +225,10 @@
         <w:spacing w:line="360" w:lineRule="auto"/>
       </w:pPr>
       <w:r>
+        <w:rPr>
+          <w:noProof/>
+          <w:lang w:eastAsia="ru-RU"/>
+        </w:rPr>
         <w:drawing>
           <wp:inline distT="0" distB="0" distL="0" distR="0">
             <wp:extent cx="2586914" cy="2425700"/>
@@ -597,7 +601,10 @@
         <w:spacing w:line="360" w:lineRule="auto"/>
       </w:pPr>
       <w:r>
-        <w:t>Пользователь наводит курсор на активную ячейку, при этом:</w:t>
+        <w:t>Пользователь нажимает на ячейку, поя</w:t>
+      </w:r>
+      <w:r>
+        <w:t>вляется возможность ввода буквы, при этом:</w:t>
       </w:r>
     </w:p>
     <w:p>
@@ -610,13 +617,7 @@
         <w:spacing w:line="360" w:lineRule="auto"/>
       </w:pPr>
       <w:r>
-        <w:t>Должн</w:t>
-      </w:r>
-      <w:r>
-        <w:t>о</w:t>
-      </w:r>
-      <w:r>
-        <w:t xml:space="preserve"> появиться определение, соответствующее слову</w:t>
+        <w:t>Должно появиться определение, соответствующее слову</w:t>
       </w:r>
     </w:p>
     <w:p>
@@ -681,7 +682,57 @@
         <w:spacing w:line="360" w:lineRule="auto"/>
       </w:pPr>
       <w:r>
-        <w:t>Пользователь нажимает на ячейку, появляется возможность ввода буквы (подсветка слова сохраняется)</w:t>
+        <w:t>При вводе ПЕРВОГО символа происходит переход курсора:</w:t>
+      </w:r>
+    </w:p>
+    <w:p>
+      <w:pPr>
+        <w:pStyle w:val="a3"/>
+        <w:numPr>
+          <w:ilvl w:val="1"/>
+          <w:numId w:val="4"/>
+        </w:numPr>
+        <w:spacing w:line="360" w:lineRule="auto"/>
+      </w:pPr>
+      <w:r>
+        <w:t>Если подсвечено горизонтальное слово, то в соседнюю правую ячейку</w:t>
+      </w:r>
+    </w:p>
+    <w:p>
+      <w:pPr>
+        <w:pStyle w:val="a3"/>
+        <w:numPr>
+          <w:ilvl w:val="1"/>
+          <w:numId w:val="4"/>
+        </w:numPr>
+        <w:spacing w:line="360" w:lineRule="auto"/>
+      </w:pPr>
+      <w:r>
+        <w:t xml:space="preserve">Если подсвечено вертикальное слово, то в </w:t>
+      </w:r>
+      <w:proofErr w:type="gramStart"/>
+      <w:r>
+        <w:t>соседнюю</w:t>
+      </w:r>
+      <w:proofErr w:type="gramEnd"/>
+      <w:r>
+        <w:t xml:space="preserve"> нижнюю</w:t>
+      </w:r>
+    </w:p>
+    <w:p>
+      <w:pPr>
+        <w:pStyle w:val="a3"/>
+        <w:numPr>
+          <w:ilvl w:val="1"/>
+          <w:numId w:val="4"/>
+        </w:numPr>
+        <w:spacing w:line="360" w:lineRule="auto"/>
+      </w:pPr>
+      <w:r>
+        <w:t>В обоих случаях, если отсутствует</w:t>
+      </w:r>
+      <w:r>
+        <w:t xml:space="preserve"> соседняя подсвеченная ячейка, то курсор сбрасывается, слово перестает быть подсвеченным, определение для слова исчезает</w:t>
       </w:r>
     </w:p>
     <w:p>
@@ -694,57 +745,7 @@
         <w:spacing w:line="360" w:lineRule="auto"/>
       </w:pPr>
       <w:r>
-        <w:t>При вводе ПЕРВОГО символа происходит переход курсора:</w:t>
-      </w:r>
-    </w:p>
-    <w:p>
-      <w:pPr>
-        <w:pStyle w:val="a3"/>
-        <w:numPr>
-          <w:ilvl w:val="1"/>
-          <w:numId w:val="4"/>
-        </w:numPr>
-        <w:spacing w:line="360" w:lineRule="auto"/>
-      </w:pPr>
-      <w:r>
-        <w:t>Если подсвечено горизонтальное слово, то в соседнюю правую ячейку</w:t>
-      </w:r>
-    </w:p>
-    <w:p>
-      <w:pPr>
-        <w:pStyle w:val="a3"/>
-        <w:numPr>
-          <w:ilvl w:val="1"/>
-          <w:numId w:val="4"/>
-        </w:numPr>
-        <w:spacing w:line="360" w:lineRule="auto"/>
-      </w:pPr>
-      <w:r>
-        <w:t xml:space="preserve">Если подсвечено вертикальное слово, то в </w:t>
-      </w:r>
-      <w:proofErr w:type="gramStart"/>
-      <w:r>
-        <w:t>соседнюю</w:t>
-      </w:r>
-      <w:proofErr w:type="gramEnd"/>
-      <w:r>
-        <w:t xml:space="preserve"> нижнюю</w:t>
-      </w:r>
-    </w:p>
-    <w:p>
-      <w:pPr>
-        <w:pStyle w:val="a3"/>
-        <w:numPr>
-          <w:ilvl w:val="1"/>
-          <w:numId w:val="4"/>
-        </w:numPr>
-        <w:spacing w:line="360" w:lineRule="auto"/>
-      </w:pPr>
-      <w:r>
-        <w:t>В обоих случаях, если отсутствует</w:t>
-      </w:r>
-      <w:r>
-        <w:t xml:space="preserve"> соседняя подсвеченная ячейка, то курсор сбрасывается, слово перестает быть подсвеченным, определение для слова исчезает</w:t>
+        <w:t>Пользователь завершает разгадывание кроссворда, и нажимает на кнопку «Проверить»</w:t>
       </w:r>
     </w:p>
     <w:p>
@@ -757,19 +758,6 @@
         <w:spacing w:line="360" w:lineRule="auto"/>
       </w:pPr>
       <w:r>
-        <w:t>Пользователь завершает разгадывание кроссворда, и нажимает на кнопку «Проверить»</w:t>
-      </w:r>
-    </w:p>
-    <w:p>
-      <w:pPr>
-        <w:pStyle w:val="a3"/>
-        <w:numPr>
-          <w:ilvl w:val="0"/>
-          <w:numId w:val="4"/>
-        </w:numPr>
-        <w:spacing w:line="360" w:lineRule="auto"/>
-      </w:pPr>
-      <w:r>
         <w:t xml:space="preserve">На сервер уходи </w:t>
       </w:r>
       <w:r>
@@ -869,6 +857,21 @@
           <w:t>1</w:t>
         </w:r>
       </w:hyperlink>
+    </w:p>
+    <w:p>
+      <w:pPr>
+        <w:spacing w:line="360" w:lineRule="auto"/>
+        <w:ind w:left="708"/>
+      </w:pPr>
+      <w:r>
+        <w:rPr>
+          <w:lang w:val="en-US"/>
+        </w:rPr>
+        <w:t xml:space="preserve">Body </w:t>
+      </w:r>
+      <w:r>
+        <w:t>запроса:</w:t>
+      </w:r>
     </w:p>
     <w:p>
       <w:pPr>
@@ -940,7 +943,6 @@
         <w:spacing w:line="360" w:lineRule="auto"/>
       </w:pPr>
       <w:r>
-        <w:lastRenderedPageBreak/>
         <w:t>Возможные ответы сервера:</w:t>
       </w:r>
     </w:p>
@@ -954,6 +956,7 @@
         <w:spacing w:line="360" w:lineRule="auto"/>
       </w:pPr>
       <w:r>
+        <w:lastRenderedPageBreak/>
         <w:t>Код 200 – кроссворд разгадан правильно</w:t>
       </w:r>
     </w:p>

</xml_diff>

<commit_message>
add backend for user-flow: get crossword by id and get list of crossword names
</commit_message>
<xml_diff>
--- a/docs/flow/user-flow.docx
+++ b/docs/flow/user-flow.docx
@@ -106,19 +106,28 @@
           </w:rPr>
           <w:t>crossword</w:t>
         </w:r>
+        <w:proofErr w:type="spellStart"/>
         <w:r>
           <w:rPr>
             <w:rStyle w:val="a4"/>
           </w:rPr>
-          <w:t>-</w:t>
+          <w:t>s</w:t>
         </w:r>
+        <w:proofErr w:type="spellEnd"/>
         <w:r>
           <w:rPr>
             <w:rStyle w:val="a4"/>
-            <w:lang w:val="en-US"/>
+          </w:rPr>
+          <w:t>/</w:t>
+        </w:r>
+        <w:proofErr w:type="spellStart"/>
+        <w:r>
+          <w:rPr>
+            <w:rStyle w:val="a4"/>
           </w:rPr>
           <w:t>list</w:t>
         </w:r>
+        <w:proofErr w:type="spellEnd"/>
       </w:hyperlink>
     </w:p>
     <w:p>
@@ -190,9 +199,9 @@
         </w:rPr>
         <w:drawing>
           <wp:inline distT="0" distB="0" distL="0" distR="0">
-            <wp:extent cx="2586914" cy="2425700"/>
-            <wp:effectExtent l="19050" t="0" r="3886" b="0"/>
-            <wp:docPr id="2" name="Рисунок 1"/>
+            <wp:extent cx="3594100" cy="1671564"/>
+            <wp:effectExtent l="19050" t="0" r="6350" b="0"/>
+            <wp:docPr id="1" name="Рисунок 1"/>
             <wp:cNvGraphicFramePr>
               <a:graphicFrameLocks xmlns:a="http://schemas.openxmlformats.org/drawingml/2006/main" noChangeAspect="1"/>
             </wp:cNvGraphicFramePr>
@@ -215,7 +224,7 @@
                   <pic:spPr bwMode="auto">
                     <a:xfrm>
                       <a:off x="0" y="0"/>
-                      <a:ext cx="2589477" cy="2428104"/>
+                      <a:ext cx="3594100" cy="1671564"/>
                     </a:xfrm>
                     <a:prstGeom prst="rect">
                       <a:avLst/>
@@ -355,7 +364,6 @@
           </w:rPr>
           <w:t>://</w:t>
         </w:r>
-        <w:proofErr w:type="spellStart"/>
         <w:r>
           <w:rPr>
             <w:rStyle w:val="a4"/>
@@ -363,12 +371,24 @@
           </w:rPr>
           <w:t>localhost</w:t>
         </w:r>
-        <w:proofErr w:type="spellEnd"/>
         <w:r>
           <w:rPr>
             <w:rStyle w:val="a4"/>
           </w:rPr>
           <w:t>:8080/</w:t>
+        </w:r>
+        <w:r>
+          <w:rPr>
+            <w:rStyle w:val="a4"/>
+            <w:lang w:val="en-US"/>
+          </w:rPr>
+          <w:t>crosswords</w:t>
+        </w:r>
+        <w:r>
+          <w:rPr>
+            <w:rStyle w:val="a4"/>
+          </w:rPr>
+          <w:t>/</w:t>
         </w:r>
         <w:r>
           <w:rPr>
@@ -538,7 +558,6 @@
         <w:rPr>
           <w:b/>
         </w:rPr>
-        <w:lastRenderedPageBreak/>
         <w:t>Как пользователь, я хочу уметь разгадывать кроссворд</w:t>
       </w:r>
     </w:p>
@@ -560,6 +579,7 @@
         <w:spacing w:line="360" w:lineRule="auto"/>
       </w:pPr>
       <w:r>
+        <w:lastRenderedPageBreak/>
         <w:t>Пользователь нажимает на ячейку, поя</w:t>
       </w:r>
       <w:r>
@@ -717,179 +737,7 @@
         <w:spacing w:line="360" w:lineRule="auto"/>
       </w:pPr>
       <w:r>
-        <w:t xml:space="preserve">На сервер уходи </w:t>
-      </w:r>
-      <w:r>
-        <w:rPr>
-          <w:lang w:val="en-US"/>
-        </w:rPr>
-        <w:t>POST</w:t>
-      </w:r>
-      <w:r>
-        <w:t>-</w:t>
-      </w:r>
-      <w:r>
-        <w:t>запрос</w:t>
-      </w:r>
-      <w:r>
-        <w:t xml:space="preserve">: </w:t>
-      </w:r>
-      <w:hyperlink r:id="rId10" w:history="1">
-        <w:r>
-          <w:rPr>
-            <w:rStyle w:val="a4"/>
-            <w:lang w:val="en-US"/>
-          </w:rPr>
-          <w:t>http</w:t>
-        </w:r>
-        <w:r>
-          <w:rPr>
-            <w:rStyle w:val="a4"/>
-          </w:rPr>
-          <w:t>://</w:t>
-        </w:r>
-        <w:proofErr w:type="spellStart"/>
-        <w:r>
-          <w:rPr>
-            <w:rStyle w:val="a4"/>
-            <w:lang w:val="en-US"/>
-          </w:rPr>
-          <w:t>localhost</w:t>
-        </w:r>
-        <w:proofErr w:type="spellEnd"/>
-        <w:r>
-          <w:rPr>
-            <w:rStyle w:val="a4"/>
-          </w:rPr>
-          <w:t>:8080/</w:t>
-        </w:r>
-        <w:r>
-          <w:rPr>
-            <w:rStyle w:val="a4"/>
-            <w:lang w:val="en-US"/>
-          </w:rPr>
-          <w:t>crossword</w:t>
-        </w:r>
-        <w:r>
-          <w:rPr>
-            <w:rStyle w:val="a4"/>
-          </w:rPr>
-          <w:t>/</w:t>
-        </w:r>
-        <w:r>
-          <w:rPr>
-            <w:rStyle w:val="a4"/>
-            <w:lang w:val="en-US"/>
-          </w:rPr>
-          <w:t>check</w:t>
-        </w:r>
-        <w:r>
-          <w:rPr>
-            <w:rStyle w:val="a4"/>
-          </w:rPr>
-          <w:t>?</w:t>
-        </w:r>
-        <w:r>
-          <w:rPr>
-            <w:rStyle w:val="a4"/>
-            <w:lang w:val="en-US"/>
-          </w:rPr>
-          <w:t>id</w:t>
-        </w:r>
-        <w:r>
-          <w:rPr>
-            <w:rStyle w:val="a4"/>
-          </w:rPr>
-          <w:t>=</w:t>
-        </w:r>
-        <w:r>
-          <w:rPr>
-            <w:rStyle w:val="a4"/>
-            <w:lang w:val="en-US"/>
-          </w:rPr>
-          <w:t>id</w:t>
-        </w:r>
-        <w:r>
-          <w:rPr>
-            <w:rStyle w:val="a4"/>
-          </w:rPr>
-          <w:t>1</w:t>
-        </w:r>
-      </w:hyperlink>
-    </w:p>
-    <w:p>
-      <w:pPr>
-        <w:spacing w:line="360" w:lineRule="auto"/>
-        <w:ind w:left="708"/>
-      </w:pPr>
-      <w:r>
-        <w:rPr>
-          <w:lang w:val="en-US"/>
-        </w:rPr>
-        <w:t xml:space="preserve">Body </w:t>
-      </w:r>
-      <w:r>
-        <w:t>запроса:</w:t>
-      </w:r>
-    </w:p>
-    <w:p>
-      <w:pPr>
-        <w:spacing w:line="360" w:lineRule="auto"/>
-        <w:ind w:left="1068"/>
-        <w:rPr>
-          <w:lang w:val="en-US"/>
-        </w:rPr>
-      </w:pPr>
-      <w:r>
-        <w:rPr>
-          <w:noProof/>
-          <w:lang w:eastAsia="ru-RU"/>
-        </w:rPr>
-        <w:drawing>
-          <wp:inline distT="0" distB="0" distL="0" distR="0">
-            <wp:extent cx="2235200" cy="2371493"/>
-            <wp:effectExtent l="19050" t="0" r="0" b="0"/>
-            <wp:docPr id="10" name="Рисунок 10"/>
-            <wp:cNvGraphicFramePr>
-              <a:graphicFrameLocks xmlns:a="http://schemas.openxmlformats.org/drawingml/2006/main" noChangeAspect="1"/>
-            </wp:cNvGraphicFramePr>
-            <a:graphic xmlns:a="http://schemas.openxmlformats.org/drawingml/2006/main">
-              <a:graphicData uri="http://schemas.openxmlformats.org/drawingml/2006/picture">
-                <pic:pic xmlns:pic="http://schemas.openxmlformats.org/drawingml/2006/picture">
-                  <pic:nvPicPr>
-                    <pic:cNvPr id="0" name="Picture 10"/>
-                    <pic:cNvPicPr>
-                      <a:picLocks noChangeAspect="1" noChangeArrowheads="1"/>
-                    </pic:cNvPicPr>
-                  </pic:nvPicPr>
-                  <pic:blipFill>
-                    <a:blip r:embed="rId11" cstate="print"/>
-                    <a:srcRect/>
-                    <a:stretch>
-                      <a:fillRect/>
-                    </a:stretch>
-                  </pic:blipFill>
-                  <pic:spPr bwMode="auto">
-                    <a:xfrm>
-                      <a:off x="0" y="0"/>
-                      <a:ext cx="2235200" cy="2371493"/>
-                    </a:xfrm>
-                    <a:prstGeom prst="rect">
-                      <a:avLst/>
-                    </a:prstGeom>
-                    <a:noFill/>
-                    <a:ln w="9525">
-                      <a:noFill/>
-                      <a:miter lim="800000"/>
-                      <a:headEnd/>
-                      <a:tailEnd/>
-                    </a:ln>
-                  </pic:spPr>
-                </pic:pic>
-              </a:graphicData>
-            </a:graphic>
-          </wp:inline>
-        </w:drawing>
+        <w:t>Проверка правильности разгадывания кроссворда происходит на стороне КЛИЕНТА</w:t>
       </w:r>
     </w:p>
     <w:p>
@@ -902,47 +750,13 @@
         <w:spacing w:line="360" w:lineRule="auto"/>
       </w:pPr>
       <w:r>
-        <w:t>Возможные ответы сервера:</w:t>
-      </w:r>
-    </w:p>
-    <w:p>
-      <w:pPr>
-        <w:pStyle w:val="a3"/>
-        <w:numPr>
-          <w:ilvl w:val="1"/>
-          <w:numId w:val="4"/>
-        </w:numPr>
-        <w:spacing w:line="360" w:lineRule="auto"/>
-      </w:pPr>
-      <w:r>
-        <w:t>Код 200 – кроссворд разгадан правильно</w:t>
-      </w:r>
-    </w:p>
-    <w:p>
-      <w:pPr>
-        <w:pStyle w:val="a3"/>
-        <w:numPr>
-          <w:ilvl w:val="1"/>
-          <w:numId w:val="4"/>
-        </w:numPr>
-        <w:spacing w:line="360" w:lineRule="auto"/>
-      </w:pPr>
-      <w:r>
-        <w:t>Код 202 – кроссворд разгадан неверно</w:t>
-      </w:r>
-    </w:p>
-    <w:p>
-      <w:pPr>
-        <w:pStyle w:val="a3"/>
-        <w:numPr>
-          <w:ilvl w:val="1"/>
-          <w:numId w:val="4"/>
-        </w:numPr>
-        <w:spacing w:line="360" w:lineRule="auto"/>
-      </w:pPr>
-      <w:r>
-        <w:t>Код 500 – произошла ошибка на сервере</w:t>
-      </w:r>
+        <w:t>Если кроссворд успешно разгадан, пользователю предлагается сохранить результат в файл.</w:t>
+      </w:r>
+    </w:p>
+    <w:p>
+      <w:pPr>
+        <w:spacing w:line="360" w:lineRule="auto"/>
+      </w:pPr>
     </w:p>
     <w:p>
       <w:pPr>
@@ -965,7 +779,6 @@
         <w:spacing w:line="360" w:lineRule="auto"/>
         <w:rPr>
           <w:b/>
-          <w:lang w:val="en-US"/>
         </w:rPr>
       </w:pPr>
       <w:r>
@@ -974,13 +787,16 @@
         </w:rPr>
         <w:t xml:space="preserve">Решение: </w:t>
       </w:r>
-      <w:r>
-        <w:rPr>
-          <w:b/>
-          <w:lang w:val="en-US"/>
-        </w:rPr>
-        <w:t>TODO</w:t>
-      </w:r>
+    </w:p>
+    <w:p>
+      <w:pPr>
+        <w:pStyle w:val="a3"/>
+        <w:numPr>
+          <w:ilvl w:val="0"/>
+          <w:numId w:val="5"/>
+        </w:numPr>
+        <w:spacing w:line="360" w:lineRule="auto"/>
+      </w:pPr>
     </w:p>
     <w:p>
       <w:pPr>
@@ -1002,6 +818,119 @@
 <file path=word/numbering.xml><?xml version="1.0" encoding="utf-8"?>
 <w:numbering xmlns:ve="http://schemas.openxmlformats.org/markup-compatibility/2006" xmlns:o="urn:schemas-microsoft-com:office:office" xmlns:r="http://schemas.openxmlformats.org/officeDocument/2006/relationships" xmlns:m="http://schemas.openxmlformats.org/officeDocument/2006/math" xmlns:v="urn:schemas-microsoft-com:vml" xmlns:wp="http://schemas.openxmlformats.org/drawingml/2006/wordprocessingDrawing" xmlns:w10="urn:schemas-microsoft-com:office:word" xmlns:w="http://schemas.openxmlformats.org/wordprocessingml/2006/main" xmlns:wne="http://schemas.microsoft.com/office/word/2006/wordml">
   <w:abstractNum w:abstractNumId="0">
+    <w:nsid w:val="0CFD72A6"/>
+    <w:multiLevelType w:val="hybridMultilevel"/>
+    <w:tmpl w:val="1C02D36E"/>
+    <w:lvl w:ilvl="0" w:tplc="04190001">
+      <w:start w:val="1"/>
+      <w:numFmt w:val="bullet"/>
+      <w:lvlText w:val=""/>
+      <w:lvlJc w:val="left"/>
+      <w:pPr>
+        <w:ind w:left="720" w:hanging="360"/>
+      </w:pPr>
+      <w:rPr>
+        <w:rFonts w:ascii="Symbol" w:hAnsi="Symbol" w:hint="default"/>
+      </w:rPr>
+    </w:lvl>
+    <w:lvl w:ilvl="1" w:tplc="04190003" w:tentative="1">
+      <w:start w:val="1"/>
+      <w:numFmt w:val="bullet"/>
+      <w:lvlText w:val="o"/>
+      <w:lvlJc w:val="left"/>
+      <w:pPr>
+        <w:ind w:left="1440" w:hanging="360"/>
+      </w:pPr>
+      <w:rPr>
+        <w:rFonts w:ascii="Courier New" w:hAnsi="Courier New" w:cs="Courier New" w:hint="default"/>
+      </w:rPr>
+    </w:lvl>
+    <w:lvl w:ilvl="2" w:tplc="04190005" w:tentative="1">
+      <w:start w:val="1"/>
+      <w:numFmt w:val="bullet"/>
+      <w:lvlText w:val=""/>
+      <w:lvlJc w:val="left"/>
+      <w:pPr>
+        <w:ind w:left="2160" w:hanging="360"/>
+      </w:pPr>
+      <w:rPr>
+        <w:rFonts w:ascii="Wingdings" w:hAnsi="Wingdings" w:hint="default"/>
+      </w:rPr>
+    </w:lvl>
+    <w:lvl w:ilvl="3" w:tplc="04190001" w:tentative="1">
+      <w:start w:val="1"/>
+      <w:numFmt w:val="bullet"/>
+      <w:lvlText w:val=""/>
+      <w:lvlJc w:val="left"/>
+      <w:pPr>
+        <w:ind w:left="2880" w:hanging="360"/>
+      </w:pPr>
+      <w:rPr>
+        <w:rFonts w:ascii="Symbol" w:hAnsi="Symbol" w:hint="default"/>
+      </w:rPr>
+    </w:lvl>
+    <w:lvl w:ilvl="4" w:tplc="04190003" w:tentative="1">
+      <w:start w:val="1"/>
+      <w:numFmt w:val="bullet"/>
+      <w:lvlText w:val="o"/>
+      <w:lvlJc w:val="left"/>
+      <w:pPr>
+        <w:ind w:left="3600" w:hanging="360"/>
+      </w:pPr>
+      <w:rPr>
+        <w:rFonts w:ascii="Courier New" w:hAnsi="Courier New" w:cs="Courier New" w:hint="default"/>
+      </w:rPr>
+    </w:lvl>
+    <w:lvl w:ilvl="5" w:tplc="04190005" w:tentative="1">
+      <w:start w:val="1"/>
+      <w:numFmt w:val="bullet"/>
+      <w:lvlText w:val=""/>
+      <w:lvlJc w:val="left"/>
+      <w:pPr>
+        <w:ind w:left="4320" w:hanging="360"/>
+      </w:pPr>
+      <w:rPr>
+        <w:rFonts w:ascii="Wingdings" w:hAnsi="Wingdings" w:hint="default"/>
+      </w:rPr>
+    </w:lvl>
+    <w:lvl w:ilvl="6" w:tplc="04190001" w:tentative="1">
+      <w:start w:val="1"/>
+      <w:numFmt w:val="bullet"/>
+      <w:lvlText w:val=""/>
+      <w:lvlJc w:val="left"/>
+      <w:pPr>
+        <w:ind w:left="5040" w:hanging="360"/>
+      </w:pPr>
+      <w:rPr>
+        <w:rFonts w:ascii="Symbol" w:hAnsi="Symbol" w:hint="default"/>
+      </w:rPr>
+    </w:lvl>
+    <w:lvl w:ilvl="7" w:tplc="04190003" w:tentative="1">
+      <w:start w:val="1"/>
+      <w:numFmt w:val="bullet"/>
+      <w:lvlText w:val="o"/>
+      <w:lvlJc w:val="left"/>
+      <w:pPr>
+        <w:ind w:left="5760" w:hanging="360"/>
+      </w:pPr>
+      <w:rPr>
+        <w:rFonts w:ascii="Courier New" w:hAnsi="Courier New" w:cs="Courier New" w:hint="default"/>
+      </w:rPr>
+    </w:lvl>
+    <w:lvl w:ilvl="8" w:tplc="04190005" w:tentative="1">
+      <w:start w:val="1"/>
+      <w:numFmt w:val="bullet"/>
+      <w:lvlText w:val=""/>
+      <w:lvlJc w:val="left"/>
+      <w:pPr>
+        <w:ind w:left="6480" w:hanging="360"/>
+      </w:pPr>
+      <w:rPr>
+        <w:rFonts w:ascii="Wingdings" w:hAnsi="Wingdings" w:hint="default"/>
+      </w:rPr>
+    </w:lvl>
+  </w:abstractNum>
+  <w:abstractNum w:abstractNumId="1">
     <w:nsid w:val="205C32D5"/>
     <w:multiLevelType w:val="hybridMultilevel"/>
     <w:tmpl w:val="9DD0DE0E"/>
@@ -1114,7 +1043,7 @@
       </w:rPr>
     </w:lvl>
   </w:abstractNum>
-  <w:abstractNum w:abstractNumId="1">
+  <w:abstractNum w:abstractNumId="2">
     <w:nsid w:val="56037DB8"/>
     <w:multiLevelType w:val="hybridMultilevel"/>
     <w:tmpl w:val="9FBC9A0E"/>
@@ -1203,7 +1132,7 @@
       </w:pPr>
     </w:lvl>
   </w:abstractNum>
-  <w:abstractNum w:abstractNumId="2">
+  <w:abstractNum w:abstractNumId="3">
     <w:nsid w:val="69AA7113"/>
     <w:multiLevelType w:val="hybridMultilevel"/>
     <w:tmpl w:val="67220C3A"/>
@@ -1316,7 +1245,7 @@
       </w:rPr>
     </w:lvl>
   </w:abstractNum>
-  <w:abstractNum w:abstractNumId="3">
+  <w:abstractNum w:abstractNumId="4">
     <w:nsid w:val="7ABB18CC"/>
     <w:multiLevelType w:val="hybridMultilevel"/>
     <w:tmpl w:val="EB6629AC"/>
@@ -1430,16 +1359,19 @@
     </w:lvl>
   </w:abstractNum>
   <w:num w:numId="1">
+    <w:abstractNumId w:val="2"/>
+  </w:num>
+  <w:num w:numId="2">
     <w:abstractNumId w:val="1"/>
   </w:num>
-  <w:num w:numId="2">
-    <w:abstractNumId w:val="0"/>
+  <w:num w:numId="3">
+    <w:abstractNumId w:val="4"/>
   </w:num>
-  <w:num w:numId="3">
+  <w:num w:numId="4">
     <w:abstractNumId w:val="3"/>
   </w:num>
-  <w:num w:numId="4">
-    <w:abstractNumId w:val="2"/>
+  <w:num w:numId="5">
+    <w:abstractNumId w:val="0"/>
   </w:num>
 </w:numbering>
 </file>

</xml_diff>

<commit_message>
add backend for user-flow: save crossword to a file; modified crossword-model
</commit_message>
<xml_diff>
--- a/docs/flow/user-flow.docx
+++ b/docs/flow/user-flow.docx
@@ -451,18 +451,24 @@
       <w:r>
         <w:t xml:space="preserve"> – </w:t>
       </w:r>
+      <w:proofErr w:type="spellStart"/>
       <w:r>
         <w:rPr>
           <w:lang w:val="en-US"/>
         </w:rPr>
-        <w:t>crossword-</w:t>
-      </w:r>
-      <w:proofErr w:type="spellStart"/>
+        <w:t>crossw</w:t>
+      </w:r>
       <w:r>
         <w:rPr>
           <w:lang w:val="en-US"/>
         </w:rPr>
-        <w:t>sample.json</w:t>
+        <w:t>ord</w:t>
+      </w:r>
+      <w:r>
+        <w:rPr>
+          <w:lang w:val="en-US"/>
+        </w:rPr>
+        <w:t>.json</w:t>
       </w:r>
       <w:proofErr w:type="spellEnd"/>
     </w:p>
@@ -797,13 +803,642 @@
         </w:numPr>
         <w:spacing w:line="360" w:lineRule="auto"/>
       </w:pPr>
-    </w:p>
-    <w:p>
-      <w:pPr>
-        <w:pStyle w:val="a3"/>
-        <w:spacing w:line="360" w:lineRule="auto"/>
-        <w:ind w:left="1440"/>
-      </w:pPr>
+      <w:r>
+        <w:t>Пользователь нажимает на кнопку «Сохранить результат»;</w:t>
+      </w:r>
+    </w:p>
+    <w:p>
+      <w:pPr>
+        <w:pStyle w:val="a3"/>
+        <w:numPr>
+          <w:ilvl w:val="0"/>
+          <w:numId w:val="5"/>
+        </w:numPr>
+        <w:spacing w:line="360" w:lineRule="auto"/>
+      </w:pPr>
+      <w:r>
+        <w:t>Появляется всплывающее окно с предложение ввести имя файла (без расширения);</w:t>
+      </w:r>
+    </w:p>
+    <w:p>
+      <w:pPr>
+        <w:pStyle w:val="a3"/>
+        <w:numPr>
+          <w:ilvl w:val="1"/>
+          <w:numId w:val="5"/>
+        </w:numPr>
+        <w:spacing w:line="360" w:lineRule="auto"/>
+      </w:pPr>
+      <w:r>
+        <w:t>Если пользователь ввел имя, которое уже есть в списке имен кроссвордов, пользователю делается предупреждение, что файл будет перезаписан, и хочет ли он продолжить эту операцию;</w:t>
+      </w:r>
+    </w:p>
+    <w:p>
+      <w:pPr>
+        <w:pStyle w:val="a3"/>
+        <w:numPr>
+          <w:ilvl w:val="0"/>
+          <w:numId w:val="5"/>
+        </w:numPr>
+        <w:spacing w:line="360" w:lineRule="auto"/>
+      </w:pPr>
+      <w:r>
+        <w:rPr>
+          <w:b/>
+          <w:lang w:val="en-US"/>
+        </w:rPr>
+        <w:t>C</w:t>
+      </w:r>
+      <w:r>
+        <w:rPr>
+          <w:b/>
+        </w:rPr>
+        <w:t>ЛУЧАЙ 1</w:t>
+      </w:r>
+      <w:r>
+        <w:rPr>
+          <w:b/>
+        </w:rPr>
+        <w:t>: Пользователь сохраняет кроссворд в новый файл (его имени нет в списке кроссвордов):</w:t>
+      </w:r>
+    </w:p>
+    <w:p>
+      <w:pPr>
+        <w:pStyle w:val="a3"/>
+        <w:numPr>
+          <w:ilvl w:val="1"/>
+          <w:numId w:val="5"/>
+        </w:numPr>
+        <w:spacing w:line="360" w:lineRule="auto"/>
+      </w:pPr>
+      <w:r>
+        <w:t xml:space="preserve">На сервер уходит </w:t>
+      </w:r>
+      <w:r>
+        <w:rPr>
+          <w:lang w:val="en-US"/>
+        </w:rPr>
+        <w:t>POST</w:t>
+      </w:r>
+      <w:r>
+        <w:t>-</w:t>
+      </w:r>
+      <w:r>
+        <w:t xml:space="preserve">запрос: </w:t>
+      </w:r>
+      <w:hyperlink r:id="rId10" w:history="1">
+        <w:r>
+          <w:rPr>
+            <w:rStyle w:val="a4"/>
+            <w:lang w:val="en-US"/>
+          </w:rPr>
+          <w:t>http</w:t>
+        </w:r>
+        <w:r>
+          <w:rPr>
+            <w:rStyle w:val="a4"/>
+          </w:rPr>
+          <w:t>://</w:t>
+        </w:r>
+        <w:proofErr w:type="spellStart"/>
+        <w:r>
+          <w:rPr>
+            <w:rStyle w:val="a4"/>
+            <w:lang w:val="en-US"/>
+          </w:rPr>
+          <w:t>localhost</w:t>
+        </w:r>
+        <w:proofErr w:type="spellEnd"/>
+        <w:r>
+          <w:rPr>
+            <w:rStyle w:val="a4"/>
+          </w:rPr>
+          <w:t>:8080/</w:t>
+        </w:r>
+        <w:r>
+          <w:rPr>
+            <w:rStyle w:val="a4"/>
+            <w:lang w:val="en-US"/>
+          </w:rPr>
+          <w:t>crosswords</w:t>
+        </w:r>
+        <w:r>
+          <w:rPr>
+            <w:rStyle w:val="a4"/>
+          </w:rPr>
+          <w:t>/</w:t>
+        </w:r>
+        <w:r>
+          <w:rPr>
+            <w:rStyle w:val="a4"/>
+            <w:lang w:val="en-US"/>
+          </w:rPr>
+          <w:t>crossword</w:t>
+        </w:r>
+        <w:r>
+          <w:rPr>
+            <w:rStyle w:val="a4"/>
+          </w:rPr>
+          <w:t>?</w:t>
+        </w:r>
+        <w:r>
+          <w:rPr>
+            <w:rStyle w:val="a4"/>
+            <w:lang w:val="en-US"/>
+          </w:rPr>
+          <w:t>name</w:t>
+        </w:r>
+        <w:r>
+          <w:rPr>
+            <w:rStyle w:val="a4"/>
+          </w:rPr>
+          <w:t>=</w:t>
+        </w:r>
+        <w:r>
+          <w:rPr>
+            <w:rStyle w:val="a4"/>
+            <w:lang w:val="en-US"/>
+          </w:rPr>
+          <w:t>test</w:t>
+        </w:r>
+      </w:hyperlink>
+    </w:p>
+    <w:p>
+      <w:pPr>
+        <w:pStyle w:val="a3"/>
+        <w:numPr>
+          <w:ilvl w:val="1"/>
+          <w:numId w:val="5"/>
+        </w:numPr>
+        <w:spacing w:line="360" w:lineRule="auto"/>
+      </w:pPr>
+      <w:r>
+        <w:t xml:space="preserve">В </w:t>
+      </w:r>
+      <w:r>
+        <w:rPr>
+          <w:lang w:val="en-US"/>
+        </w:rPr>
+        <w:t>Body</w:t>
+      </w:r>
+      <w:r>
+        <w:t xml:space="preserve"> запроса помещается кроссворд, который пользователь выбрал ранее для разгадывания и который динамически менялся на стороне КЛИЕНТА в процессе разгадывания (менялось, по сути, только поле </w:t>
+      </w:r>
+      <w:r>
+        <w:t>“</w:t>
+      </w:r>
+      <w:r>
+        <w:rPr>
+          <w:lang w:val="en-US"/>
+        </w:rPr>
+        <w:t>value</w:t>
+      </w:r>
+      <w:r>
+        <w:t xml:space="preserve">” </w:t>
+      </w:r>
+      <w:r>
+        <w:t>отдельных ячеек)</w:t>
+      </w:r>
+      <w:r>
+        <w:t xml:space="preserve">. Модель кроссворда – </w:t>
+      </w:r>
+      <w:r>
+        <w:rPr>
+          <w:lang w:val="en-US"/>
+        </w:rPr>
+        <w:t>model/</w:t>
+      </w:r>
+      <w:proofErr w:type="spellStart"/>
+      <w:r>
+        <w:rPr>
+          <w:lang w:val="en-US"/>
+        </w:rPr>
+        <w:t>crossword.json</w:t>
+      </w:r>
+      <w:proofErr w:type="spellEnd"/>
+    </w:p>
+    <w:p>
+      <w:pPr>
+        <w:pStyle w:val="a3"/>
+        <w:numPr>
+          <w:ilvl w:val="0"/>
+          <w:numId w:val="5"/>
+        </w:numPr>
+        <w:spacing w:line="360" w:lineRule="auto"/>
+      </w:pPr>
+      <w:r>
+        <w:rPr>
+          <w:b/>
+          <w:lang w:val="en-US"/>
+        </w:rPr>
+        <w:t>C</w:t>
+      </w:r>
+      <w:r>
+        <w:rPr>
+          <w:b/>
+        </w:rPr>
+        <w:t>ЛУЧАЙ 2</w:t>
+      </w:r>
+      <w:r>
+        <w:rPr>
+          <w:b/>
+        </w:rPr>
+        <w:t xml:space="preserve">: Пользователь </w:t>
+      </w:r>
+      <w:r>
+        <w:rPr>
+          <w:b/>
+        </w:rPr>
+        <w:t>перезаписывает существующий файл:</w:t>
+      </w:r>
+    </w:p>
+    <w:p>
+      <w:pPr>
+        <w:pStyle w:val="a3"/>
+        <w:numPr>
+          <w:ilvl w:val="1"/>
+          <w:numId w:val="5"/>
+        </w:numPr>
+        <w:spacing w:line="360" w:lineRule="auto"/>
+      </w:pPr>
+      <w:r>
+        <w:t xml:space="preserve">На сервер уходит </w:t>
+      </w:r>
+      <w:r>
+        <w:rPr>
+          <w:lang w:val="en-US"/>
+        </w:rPr>
+        <w:t>POST</w:t>
+      </w:r>
+      <w:r>
+        <w:t>-</w:t>
+      </w:r>
+      <w:r>
+        <w:t xml:space="preserve">запрос: </w:t>
+      </w:r>
+      <w:hyperlink r:id="rId11" w:history="1">
+        <w:r>
+          <w:rPr>
+            <w:rStyle w:val="a4"/>
+            <w:lang w:val="en-US"/>
+          </w:rPr>
+          <w:t>http</w:t>
+        </w:r>
+        <w:r>
+          <w:rPr>
+            <w:rStyle w:val="a4"/>
+          </w:rPr>
+          <w:t>://</w:t>
+        </w:r>
+        <w:proofErr w:type="spellStart"/>
+        <w:r>
+          <w:rPr>
+            <w:rStyle w:val="a4"/>
+            <w:lang w:val="en-US"/>
+          </w:rPr>
+          <w:t>localhost</w:t>
+        </w:r>
+        <w:proofErr w:type="spellEnd"/>
+        <w:r>
+          <w:rPr>
+            <w:rStyle w:val="a4"/>
+          </w:rPr>
+          <w:t>:8080/</w:t>
+        </w:r>
+        <w:r>
+          <w:rPr>
+            <w:rStyle w:val="a4"/>
+            <w:lang w:val="en-US"/>
+          </w:rPr>
+          <w:t>crosswords</w:t>
+        </w:r>
+        <w:r>
+          <w:rPr>
+            <w:rStyle w:val="a4"/>
+          </w:rPr>
+          <w:t>/</w:t>
+        </w:r>
+        <w:r>
+          <w:rPr>
+            <w:rStyle w:val="a4"/>
+            <w:lang w:val="en-US"/>
+          </w:rPr>
+          <w:t>crossword</w:t>
+        </w:r>
+        <w:r>
+          <w:rPr>
+            <w:rStyle w:val="a4"/>
+          </w:rPr>
+          <w:t>?</w:t>
+        </w:r>
+        <w:r>
+          <w:rPr>
+            <w:rStyle w:val="a4"/>
+            <w:lang w:val="en-US"/>
+          </w:rPr>
+          <w:t>name</w:t>
+        </w:r>
+        <w:r>
+          <w:rPr>
+            <w:rStyle w:val="a4"/>
+          </w:rPr>
+          <w:t>=</w:t>
+        </w:r>
+        <w:r>
+          <w:rPr>
+            <w:rStyle w:val="a4"/>
+            <w:lang w:val="en-US"/>
+          </w:rPr>
+          <w:t>test</w:t>
+        </w:r>
+        <w:r>
+          <w:rPr>
+            <w:rStyle w:val="a4"/>
+          </w:rPr>
+          <w:t>&amp;</w:t>
+        </w:r>
+        <w:r>
+          <w:rPr>
+            <w:rStyle w:val="a4"/>
+            <w:lang w:val="en-US"/>
+          </w:rPr>
+          <w:t>id</w:t>
+        </w:r>
+        <w:r>
+          <w:rPr>
+            <w:rStyle w:val="a4"/>
+          </w:rPr>
+          <w:t>=</w:t>
+        </w:r>
+        <w:r>
+          <w:rPr>
+            <w:rStyle w:val="a4"/>
+            <w:lang w:val="en-US"/>
+          </w:rPr>
+          <w:t>id</w:t>
+        </w:r>
+        <w:r>
+          <w:rPr>
+            <w:rStyle w:val="a4"/>
+          </w:rPr>
+          <w:t>1</w:t>
+        </w:r>
+      </w:hyperlink>
+    </w:p>
+    <w:p>
+      <w:pPr>
+        <w:pStyle w:val="a3"/>
+        <w:numPr>
+          <w:ilvl w:val="1"/>
+          <w:numId w:val="5"/>
+        </w:numPr>
+        <w:spacing w:line="360" w:lineRule="auto"/>
+      </w:pPr>
+      <w:r>
+        <w:t xml:space="preserve">ЗАМЕЧАНИЕ: в параметре </w:t>
+      </w:r>
+      <w:r>
+        <w:rPr>
+          <w:lang w:val="en-US"/>
+        </w:rPr>
+        <w:t>id</w:t>
+      </w:r>
+      <w:r>
+        <w:t xml:space="preserve"> </w:t>
+      </w:r>
+      <w:r>
+        <w:t>передается айди</w:t>
+      </w:r>
+      <w:r>
+        <w:t xml:space="preserve"> </w:t>
+      </w:r>
+      <w:r>
+        <w:t>кроссворда, файл с которым будет перезаписан.</w:t>
+      </w:r>
+    </w:p>
+    <w:p>
+      <w:pPr>
+        <w:pStyle w:val="a3"/>
+        <w:numPr>
+          <w:ilvl w:val="1"/>
+          <w:numId w:val="5"/>
+        </w:numPr>
+        <w:spacing w:line="360" w:lineRule="auto"/>
+      </w:pPr>
+      <w:r>
+        <w:t xml:space="preserve">В </w:t>
+      </w:r>
+      <w:r>
+        <w:rPr>
+          <w:lang w:val="en-US"/>
+        </w:rPr>
+        <w:t>Body</w:t>
+      </w:r>
+      <w:r>
+        <w:t xml:space="preserve"> запроса помещается кроссворд, который пользователь выбрал ранее для разгадывания и который динамически менялся на стороне КЛИЕНТА в процессе разгадывания (менялось, по сути, только поле </w:t>
+      </w:r>
+      <w:r>
+        <w:t>“</w:t>
+      </w:r>
+      <w:r>
+        <w:rPr>
+          <w:lang w:val="en-US"/>
+        </w:rPr>
+        <w:t>value</w:t>
+      </w:r>
+      <w:r>
+        <w:t xml:space="preserve">” </w:t>
+      </w:r>
+      <w:r>
+        <w:t xml:space="preserve">отдельных ячеек). Модель кроссворда – </w:t>
+      </w:r>
+      <w:r>
+        <w:rPr>
+          <w:lang w:val="en-US"/>
+        </w:rPr>
+        <w:t>model</w:t>
+      </w:r>
+      <w:r>
+        <w:t>/</w:t>
+      </w:r>
+      <w:r>
+        <w:rPr>
+          <w:lang w:val="en-US"/>
+        </w:rPr>
+        <w:t>crossword</w:t>
+      </w:r>
+      <w:r>
+        <w:t>.</w:t>
+      </w:r>
+      <w:proofErr w:type="spellStart"/>
+      <w:r>
+        <w:rPr>
+          <w:lang w:val="en-US"/>
+        </w:rPr>
+        <w:t>json</w:t>
+      </w:r>
+      <w:proofErr w:type="spellEnd"/>
+    </w:p>
+    <w:p>
+      <w:pPr>
+        <w:pStyle w:val="a3"/>
+        <w:numPr>
+          <w:ilvl w:val="0"/>
+          <w:numId w:val="5"/>
+        </w:numPr>
+        <w:spacing w:line="360" w:lineRule="auto"/>
+      </w:pPr>
+      <w:r>
+        <w:t>Ответ сервера:</w:t>
+      </w:r>
+    </w:p>
+    <w:p>
+      <w:pPr>
+        <w:pStyle w:val="a3"/>
+        <w:numPr>
+          <w:ilvl w:val="1"/>
+          <w:numId w:val="5"/>
+        </w:numPr>
+        <w:spacing w:line="360" w:lineRule="auto"/>
+      </w:pPr>
+      <w:r>
+        <w:t>Код 200 – сохранение завершилось успешно</w:t>
+      </w:r>
+      <w:r>
+        <w:rPr>
+          <w:lang w:val="en-US"/>
+        </w:rPr>
+        <w:t>;</w:t>
+      </w:r>
+    </w:p>
+    <w:p>
+      <w:pPr>
+        <w:pStyle w:val="a3"/>
+        <w:numPr>
+          <w:ilvl w:val="1"/>
+          <w:numId w:val="5"/>
+        </w:numPr>
+        <w:spacing w:line="360" w:lineRule="auto"/>
+      </w:pPr>
+      <w:r>
+        <w:lastRenderedPageBreak/>
+        <w:t>Любой код, кроме 200 – сохранение завершилось неудачей</w:t>
+      </w:r>
+      <w:r>
+        <w:t>;</w:t>
+      </w:r>
+    </w:p>
+    <w:p>
+      <w:pPr>
+        <w:pStyle w:val="a3"/>
+        <w:numPr>
+          <w:ilvl w:val="0"/>
+          <w:numId w:val="5"/>
+        </w:numPr>
+        <w:spacing w:line="360" w:lineRule="auto"/>
+      </w:pPr>
+      <w:r>
+        <w:t xml:space="preserve">При успешном сохранении нужно повторно выполнить </w:t>
+      </w:r>
+      <w:r>
+        <w:rPr>
+          <w:lang w:val="en-US"/>
+        </w:rPr>
+        <w:t>GET</w:t>
+      </w:r>
+      <w:r>
+        <w:t>-</w:t>
+      </w:r>
+      <w:r>
+        <w:t xml:space="preserve">запрос </w:t>
+      </w:r>
+      <w:hyperlink r:id="rId12" w:history="1">
+        <w:r>
+          <w:rPr>
+            <w:rStyle w:val="a4"/>
+            <w:lang w:val="en-US"/>
+          </w:rPr>
+          <w:t>http</w:t>
+        </w:r>
+        <w:r>
+          <w:rPr>
+            <w:rStyle w:val="a4"/>
+          </w:rPr>
+          <w:t>://</w:t>
+        </w:r>
+        <w:proofErr w:type="spellStart"/>
+        <w:r>
+          <w:rPr>
+            <w:rStyle w:val="a4"/>
+            <w:lang w:val="en-US"/>
+          </w:rPr>
+          <w:t>localhost</w:t>
+        </w:r>
+        <w:proofErr w:type="spellEnd"/>
+        <w:r>
+          <w:rPr>
+            <w:rStyle w:val="a4"/>
+          </w:rPr>
+          <w:t>:8080/</w:t>
+        </w:r>
+        <w:r>
+          <w:rPr>
+            <w:rStyle w:val="a4"/>
+            <w:lang w:val="en-US"/>
+          </w:rPr>
+          <w:t>crossword</w:t>
+        </w:r>
+        <w:proofErr w:type="spellStart"/>
+        <w:r>
+          <w:rPr>
+            <w:rStyle w:val="a4"/>
+          </w:rPr>
+          <w:t>s</w:t>
+        </w:r>
+        <w:proofErr w:type="spellEnd"/>
+        <w:r>
+          <w:rPr>
+            <w:rStyle w:val="a4"/>
+          </w:rPr>
+          <w:t>/</w:t>
+        </w:r>
+        <w:proofErr w:type="spellStart"/>
+        <w:r>
+          <w:rPr>
+            <w:rStyle w:val="a4"/>
+          </w:rPr>
+          <w:t>list</w:t>
+        </w:r>
+        <w:proofErr w:type="spellEnd"/>
+      </w:hyperlink>
+      <w:r>
+        <w:t xml:space="preserve"> (</w:t>
+      </w:r>
+      <w:r>
+        <w:t>чтобы обновить список доступных кроссвордов)</w:t>
+      </w:r>
+      <w:r>
+        <w:t xml:space="preserve">. </w:t>
+      </w:r>
+      <w:r>
+        <w:t>ЗАМЕЧАНИЕ: если пользователь перезаписывал существующий файл, то запрос делать необязательно (но если сделаем, ничего не поломается)</w:t>
+      </w:r>
+    </w:p>
+    <w:p>
+      <w:pPr>
+        <w:pStyle w:val="a3"/>
+        <w:numPr>
+          <w:ilvl w:val="0"/>
+          <w:numId w:val="5"/>
+        </w:numPr>
+        <w:spacing w:line="360" w:lineRule="auto"/>
+      </w:pPr>
+      <w:r>
+        <w:t>При неудачном сохранении пользователь видит сообщение об ошибке</w:t>
+      </w:r>
+      <w:r>
+        <w:t>.</w:t>
+      </w:r>
     </w:p>
     <w:sectPr>
       <w:pgSz w:w="11906" w:h="16838"/>
@@ -820,7 +1455,7 @@
   <w:abstractNum w:abstractNumId="0">
     <w:nsid w:val="0CFD72A6"/>
     <w:multiLevelType w:val="hybridMultilevel"/>
-    <w:tmpl w:val="1C02D36E"/>
+    <w:tmpl w:val="99469E76"/>
     <w:lvl w:ilvl="0" w:tplc="04190001">
       <w:start w:val="1"/>
       <w:numFmt w:val="bullet"/>
@@ -833,7 +1468,7 @@
         <w:rFonts w:ascii="Symbol" w:hAnsi="Symbol" w:hint="default"/>
       </w:rPr>
     </w:lvl>
-    <w:lvl w:ilvl="1" w:tplc="04190003" w:tentative="1">
+    <w:lvl w:ilvl="1" w:tplc="04190003">
       <w:start w:val="1"/>
       <w:numFmt w:val="bullet"/>
       <w:lvlText w:val="o"/>

</xml_diff>

<commit_message>
Add Administrator flow and Dictionary flow Add attribute "hints" in the crossword model
</commit_message>
<xml_diff>
--- a/docs/flow/user-flow.docx
+++ b/docs/flow/user-flow.docx
@@ -9,7 +9,7 @@
           <w:ilvl w:val="0"/>
           <w:numId w:val="1"/>
         </w:numPr>
-        <w:spacing w:line="360" w:lineRule="auto"/>
+        <w:spacing w:after="0" w:line="360" w:lineRule="auto"/>
         <w:rPr>
           <w:b/>
         </w:rPr>
@@ -37,7 +37,7 @@
     </w:p>
     <w:p>
       <w:pPr>
-        <w:spacing w:line="360" w:lineRule="auto"/>
+        <w:spacing w:after="0" w:line="360" w:lineRule="auto"/>
       </w:pPr>
       <w:r>
         <w:t>Решение:</w:t>
@@ -50,7 +50,7 @@
           <w:ilvl w:val="0"/>
           <w:numId w:val="2"/>
         </w:numPr>
-        <w:spacing w:line="360" w:lineRule="auto"/>
+        <w:spacing w:after="0" w:line="360" w:lineRule="auto"/>
       </w:pPr>
       <w:r>
         <w:t xml:space="preserve">После авторизации на сервер идет </w:t>
@@ -137,7 +137,7 @@
           <w:ilvl w:val="0"/>
           <w:numId w:val="2"/>
         </w:numPr>
-        <w:spacing w:line="360" w:lineRule="auto"/>
+        <w:spacing w:after="0" w:line="360" w:lineRule="auto"/>
       </w:pPr>
       <w:r>
         <w:t xml:space="preserve">Модель </w:t>
@@ -190,7 +190,7 @@
           <w:ilvl w:val="0"/>
           <w:numId w:val="2"/>
         </w:numPr>
-        <w:spacing w:line="360" w:lineRule="auto"/>
+        <w:spacing w:after="0" w:line="360" w:lineRule="auto"/>
       </w:pPr>
       <w:r>
         <w:rPr>
@@ -251,7 +251,7 @@
           <w:ilvl w:val="0"/>
           <w:numId w:val="2"/>
         </w:numPr>
-        <w:spacing w:line="360" w:lineRule="auto"/>
+        <w:spacing w:after="0" w:line="360" w:lineRule="auto"/>
       </w:pPr>
       <w:r>
         <w:t>Пользователь видит список кроссвордов</w:t>
@@ -264,7 +264,7 @@
           <w:ilvl w:val="0"/>
           <w:numId w:val="2"/>
         </w:numPr>
-        <w:spacing w:line="360" w:lineRule="auto"/>
+        <w:spacing w:after="0" w:line="360" w:lineRule="auto"/>
       </w:pPr>
       <w:r>
         <w:rPr>
@@ -325,7 +325,7 @@
           <w:ilvl w:val="0"/>
           <w:numId w:val="2"/>
         </w:numPr>
-        <w:spacing w:line="360" w:lineRule="auto"/>
+        <w:spacing w:after="0" w:line="360" w:lineRule="auto"/>
       </w:pPr>
       <w:r>
         <w:t>Пользователь нажимает (дважды</w:t>
@@ -438,7 +438,7 @@
           <w:ilvl w:val="0"/>
           <w:numId w:val="2"/>
         </w:numPr>
-        <w:spacing w:line="360" w:lineRule="auto"/>
+        <w:spacing w:after="0" w:line="360" w:lineRule="auto"/>
       </w:pPr>
       <w:r>
         <w:t xml:space="preserve">Модель </w:t>
@@ -471,6 +471,67 @@
         <w:t>.json</w:t>
       </w:r>
       <w:proofErr w:type="spellEnd"/>
+      <w:r>
+        <w:t>:</w:t>
+      </w:r>
+    </w:p>
+    <w:p>
+      <w:pPr>
+        <w:pStyle w:val="a3"/>
+        <w:spacing w:after="0" w:line="360" w:lineRule="auto"/>
+        <w:ind w:left="1068"/>
+      </w:pPr>
+      <w:r>
+        <w:rPr>
+          <w:noProof/>
+          <w:lang w:eastAsia="ru-RU"/>
+        </w:rPr>
+        <w:drawing>
+          <wp:inline distT="0" distB="0" distL="0" distR="0">
+            <wp:extent cx="2788708" cy="3346450"/>
+            <wp:effectExtent l="19050" t="0" r="0" b="0"/>
+            <wp:docPr id="2" name="Рисунок 1"/>
+            <wp:cNvGraphicFramePr>
+              <a:graphicFrameLocks xmlns:a="http://schemas.openxmlformats.org/drawingml/2006/main" noChangeAspect="1"/>
+            </wp:cNvGraphicFramePr>
+            <a:graphic xmlns:a="http://schemas.openxmlformats.org/drawingml/2006/main">
+              <a:graphicData uri="http://schemas.openxmlformats.org/drawingml/2006/picture">
+                <pic:pic xmlns:pic="http://schemas.openxmlformats.org/drawingml/2006/picture">
+                  <pic:nvPicPr>
+                    <pic:cNvPr id="0" name="Picture 1"/>
+                    <pic:cNvPicPr>
+                      <a:picLocks noChangeAspect="1" noChangeArrowheads="1"/>
+                    </pic:cNvPicPr>
+                  </pic:nvPicPr>
+                  <pic:blipFill>
+                    <a:blip r:embed="rId9" cstate="print"/>
+                    <a:srcRect/>
+                    <a:stretch>
+                      <a:fillRect/>
+                    </a:stretch>
+                  </pic:blipFill>
+                  <pic:spPr bwMode="auto">
+                    <a:xfrm>
+                      <a:off x="0" y="0"/>
+                      <a:ext cx="2788708" cy="3346450"/>
+                    </a:xfrm>
+                    <a:prstGeom prst="rect">
+                      <a:avLst/>
+                    </a:prstGeom>
+                    <a:noFill/>
+                    <a:ln w="9525">
+                      <a:noFill/>
+                      <a:miter lim="800000"/>
+                      <a:headEnd/>
+                      <a:tailEnd/>
+                    </a:ln>
+                  </pic:spPr>
+                </pic:pic>
+              </a:graphicData>
+            </a:graphic>
+          </wp:inline>
+        </w:drawing>
+      </w:r>
     </w:p>
     <w:p>
       <w:pPr>
@@ -479,7 +540,7 @@
           <w:ilvl w:val="0"/>
           <w:numId w:val="2"/>
         </w:numPr>
-        <w:spacing w:line="360" w:lineRule="auto"/>
+        <w:spacing w:after="0" w:line="360" w:lineRule="auto"/>
       </w:pPr>
       <w:r>
         <w:t>Пользователь видит выбранный кроссворд:</w:t>
@@ -492,13 +553,14 @@
           <w:ilvl w:val="0"/>
           <w:numId w:val="2"/>
         </w:numPr>
-        <w:spacing w:line="360" w:lineRule="auto"/>
+        <w:spacing w:after="0" w:line="360" w:lineRule="auto"/>
       </w:pPr>
       <w:r>
         <w:rPr>
           <w:noProof/>
           <w:lang w:eastAsia="ru-RU"/>
         </w:rPr>
+        <w:lastRenderedPageBreak/>
         <w:drawing>
           <wp:inline distT="0" distB="0" distL="0" distR="0">
             <wp:extent cx="2891700" cy="1771650"/>
@@ -517,7 +579,7 @@
                     </pic:cNvPicPr>
                   </pic:nvPicPr>
                   <pic:blipFill>
-                    <a:blip r:embed="rId9" cstate="print"/>
+                    <a:blip r:embed="rId10" cstate="print"/>
                     <a:srcRect/>
                     <a:stretch>
                       <a:fillRect/>
@@ -548,7 +610,7 @@
     </w:p>
     <w:p>
       <w:pPr>
-        <w:spacing w:line="360" w:lineRule="auto"/>
+        <w:spacing w:after="0" w:line="360" w:lineRule="auto"/>
       </w:pPr>
     </w:p>
     <w:p>
@@ -558,7 +620,7 @@
           <w:ilvl w:val="0"/>
           <w:numId w:val="1"/>
         </w:numPr>
-        <w:spacing w:line="360" w:lineRule="auto"/>
+        <w:spacing w:after="0" w:line="360" w:lineRule="auto"/>
       </w:pPr>
       <w:r>
         <w:rPr>
@@ -569,7 +631,7 @@
     </w:p>
     <w:p>
       <w:pPr>
-        <w:spacing w:line="360" w:lineRule="auto"/>
+        <w:spacing w:after="0" w:line="360" w:lineRule="auto"/>
       </w:pPr>
       <w:r>
         <w:t>Решение:</w:t>
@@ -582,10 +644,9 @@
           <w:ilvl w:val="0"/>
           <w:numId w:val="4"/>
         </w:numPr>
-        <w:spacing w:line="360" w:lineRule="auto"/>
-      </w:pPr>
-      <w:r>
-        <w:lastRenderedPageBreak/>
+        <w:spacing w:after="0" w:line="360" w:lineRule="auto"/>
+      </w:pPr>
+      <w:r>
         <w:t>Пользователь нажимает на ячейку, поя</w:t>
       </w:r>
       <w:r>
@@ -599,7 +660,7 @@
           <w:ilvl w:val="1"/>
           <w:numId w:val="4"/>
         </w:numPr>
-        <w:spacing w:line="360" w:lineRule="auto"/>
+        <w:spacing w:after="0" w:line="360" w:lineRule="auto"/>
       </w:pPr>
       <w:r>
         <w:t>Должно появиться определение, соответствующее слову</w:t>
@@ -612,7 +673,7 @@
           <w:ilvl w:val="1"/>
           <w:numId w:val="4"/>
         </w:numPr>
-        <w:spacing w:line="360" w:lineRule="auto"/>
+        <w:spacing w:after="0" w:line="360" w:lineRule="auto"/>
       </w:pPr>
       <w:r>
         <w:t>Слово должно подсветиться</w:t>
@@ -625,7 +686,7 @@
           <w:ilvl w:val="1"/>
           <w:numId w:val="4"/>
         </w:numPr>
-        <w:spacing w:line="360" w:lineRule="auto"/>
+        <w:spacing w:after="0" w:line="360" w:lineRule="auto"/>
       </w:pPr>
       <w:r>
         <w:t>ЗАМЕЧАНИЕ: если выбранная ячейка принадлежит двум словам, то:</w:t>
@@ -638,7 +699,7 @@
           <w:ilvl w:val="2"/>
           <w:numId w:val="4"/>
         </w:numPr>
-        <w:spacing w:line="360" w:lineRule="auto"/>
+        <w:spacing w:after="0" w:line="360" w:lineRule="auto"/>
       </w:pPr>
       <w:r>
         <w:t>Подсвечивается ПРОИЗВОЛЬНОЕ слово (либо вертикальное, либо горизонтальное)</w:t>
@@ -651,7 +712,7 @@
           <w:ilvl w:val="2"/>
           <w:numId w:val="4"/>
         </w:numPr>
-        <w:spacing w:line="360" w:lineRule="auto"/>
+        <w:spacing w:after="0" w:line="360" w:lineRule="auto"/>
       </w:pPr>
       <w:r>
         <w:t>Определение соответствует подсвеченному слову</w:t>
@@ -664,7 +725,7 @@
           <w:ilvl w:val="0"/>
           <w:numId w:val="4"/>
         </w:numPr>
-        <w:spacing w:line="360" w:lineRule="auto"/>
+        <w:spacing w:after="0" w:line="360" w:lineRule="auto"/>
       </w:pPr>
       <w:r>
         <w:t>При вводе ПЕРВОГО символа происходит переход курсора:</w:t>
@@ -677,7 +738,7 @@
           <w:ilvl w:val="1"/>
           <w:numId w:val="4"/>
         </w:numPr>
-        <w:spacing w:line="360" w:lineRule="auto"/>
+        <w:spacing w:after="0" w:line="360" w:lineRule="auto"/>
       </w:pPr>
       <w:r>
         <w:t>Если подсвечено горизонтальное слово, то в соседнюю правую ячейку</w:t>
@@ -690,7 +751,7 @@
           <w:ilvl w:val="1"/>
           <w:numId w:val="4"/>
         </w:numPr>
-        <w:spacing w:line="360" w:lineRule="auto"/>
+        <w:spacing w:after="0" w:line="360" w:lineRule="auto"/>
       </w:pPr>
       <w:r>
         <w:t xml:space="preserve">Если подсвечено вертикальное слово, то в </w:t>
@@ -711,7 +772,7 @@
           <w:ilvl w:val="1"/>
           <w:numId w:val="4"/>
         </w:numPr>
-        <w:spacing w:line="360" w:lineRule="auto"/>
+        <w:spacing w:after="0" w:line="360" w:lineRule="auto"/>
       </w:pPr>
       <w:r>
         <w:t>В обоих случаях, если отсутствует</w:t>
@@ -727,7 +788,7 @@
           <w:ilvl w:val="0"/>
           <w:numId w:val="4"/>
         </w:numPr>
-        <w:spacing w:line="360" w:lineRule="auto"/>
+        <w:spacing w:after="0" w:line="360" w:lineRule="auto"/>
       </w:pPr>
       <w:r>
         <w:t>Пользователь завершает разгадывание кроссворда, и нажимает на кнопку «Проверить»</w:t>
@@ -740,7 +801,7 @@
           <w:ilvl w:val="0"/>
           <w:numId w:val="4"/>
         </w:numPr>
-        <w:spacing w:line="360" w:lineRule="auto"/>
+        <w:spacing w:after="0" w:line="360" w:lineRule="auto"/>
       </w:pPr>
       <w:r>
         <w:t>Проверка правильности разгадывания кроссворда происходит на стороне КЛИЕНТА</w:t>
@@ -753,7 +814,7 @@
           <w:ilvl w:val="0"/>
           <w:numId w:val="4"/>
         </w:numPr>
-        <w:spacing w:line="360" w:lineRule="auto"/>
+        <w:spacing w:after="0" w:line="360" w:lineRule="auto"/>
       </w:pPr>
       <w:r>
         <w:t>Если кроссворд успешно разгадан, пользователю предлагается сохранить результат в файл.</w:t>
@@ -761,7 +822,7 @@
     </w:p>
     <w:p>
       <w:pPr>
-        <w:spacing w:line="360" w:lineRule="auto"/>
+        <w:spacing w:after="0" w:line="360" w:lineRule="auto"/>
       </w:pPr>
     </w:p>
     <w:p>
@@ -771,7 +832,7 @@
           <w:ilvl w:val="0"/>
           <w:numId w:val="1"/>
         </w:numPr>
-        <w:spacing w:line="360" w:lineRule="auto"/>
+        <w:spacing w:after="0" w:line="360" w:lineRule="auto"/>
       </w:pPr>
       <w:r>
         <w:rPr>
@@ -782,7 +843,7 @@
     </w:p>
     <w:p>
       <w:pPr>
-        <w:spacing w:line="360" w:lineRule="auto"/>
+        <w:spacing w:after="0" w:line="360" w:lineRule="auto"/>
         <w:rPr>
           <w:b/>
         </w:rPr>
@@ -801,7 +862,7 @@
           <w:ilvl w:val="0"/>
           <w:numId w:val="5"/>
         </w:numPr>
-        <w:spacing w:line="360" w:lineRule="auto"/>
+        <w:spacing w:after="0" w:line="360" w:lineRule="auto"/>
       </w:pPr>
       <w:r>
         <w:t>Пользователь нажимает на кнопку «Сохранить результат»;</w:t>
@@ -814,7 +875,7 @@
           <w:ilvl w:val="0"/>
           <w:numId w:val="5"/>
         </w:numPr>
-        <w:spacing w:line="360" w:lineRule="auto"/>
+        <w:spacing w:after="0" w:line="360" w:lineRule="auto"/>
       </w:pPr>
       <w:r>
         <w:t>Появляется всплывающее окно с предложение ввести имя файла (без расширения);</w:t>
@@ -827,7 +888,7 @@
           <w:ilvl w:val="1"/>
           <w:numId w:val="5"/>
         </w:numPr>
-        <w:spacing w:line="360" w:lineRule="auto"/>
+        <w:spacing w:after="0" w:line="360" w:lineRule="auto"/>
       </w:pPr>
       <w:r>
         <w:t>Если пользователь ввел имя, которое уже есть в списке имен кроссвордов, пользователю делается предупреждение, что файл будет перезаписан, и хочет ли он продолжить эту операцию;</w:t>
@@ -840,7 +901,7 @@
           <w:ilvl w:val="0"/>
           <w:numId w:val="5"/>
         </w:numPr>
-        <w:spacing w:line="360" w:lineRule="auto"/>
+        <w:spacing w:after="0" w:line="360" w:lineRule="auto"/>
       </w:pPr>
       <w:r>
         <w:rPr>
@@ -869,7 +930,7 @@
           <w:ilvl w:val="1"/>
           <w:numId w:val="5"/>
         </w:numPr>
-        <w:spacing w:line="360" w:lineRule="auto"/>
+        <w:spacing w:after="0" w:line="360" w:lineRule="auto"/>
       </w:pPr>
       <w:r>
         <w:t xml:space="preserve">На сервер уходит </w:t>
@@ -886,7 +947,7 @@
       <w:r>
         <w:t xml:space="preserve">запрос: </w:t>
       </w:r>
-      <w:hyperlink r:id="rId10" w:history="1">
+      <w:hyperlink r:id="rId11" w:history="1">
         <w:r>
           <w:rPr>
             <w:rStyle w:val="a4"/>
@@ -970,7 +1031,7 @@
           <w:ilvl w:val="1"/>
           <w:numId w:val="5"/>
         </w:numPr>
-        <w:spacing w:line="360" w:lineRule="auto"/>
+        <w:spacing w:after="0" w:line="360" w:lineRule="auto"/>
       </w:pPr>
       <w:r>
         <w:t xml:space="preserve">В </w:t>
@@ -1024,13 +1085,14 @@
           <w:ilvl w:val="0"/>
           <w:numId w:val="5"/>
         </w:numPr>
-        <w:spacing w:line="360" w:lineRule="auto"/>
+        <w:spacing w:after="0" w:line="360" w:lineRule="auto"/>
       </w:pPr>
       <w:r>
         <w:rPr>
           <w:b/>
           <w:lang w:val="en-US"/>
         </w:rPr>
+        <w:lastRenderedPageBreak/>
         <w:t>C</w:t>
       </w:r>
       <w:r>
@@ -1059,7 +1121,7 @@
           <w:ilvl w:val="1"/>
           <w:numId w:val="5"/>
         </w:numPr>
-        <w:spacing w:line="360" w:lineRule="auto"/>
+        <w:spacing w:after="0" w:line="360" w:lineRule="auto"/>
       </w:pPr>
       <w:r>
         <w:t xml:space="preserve">На сервер уходит </w:t>
@@ -1076,7 +1138,7 @@
       <w:r>
         <w:t xml:space="preserve">запрос: </w:t>
       </w:r>
-      <w:hyperlink r:id="rId11" w:history="1">
+      <w:hyperlink r:id="rId12" w:history="1">
         <w:r>
           <w:rPr>
             <w:rStyle w:val="a4"/>
@@ -1192,7 +1254,7 @@
           <w:ilvl w:val="1"/>
           <w:numId w:val="5"/>
         </w:numPr>
-        <w:spacing w:line="360" w:lineRule="auto"/>
+        <w:spacing w:after="0" w:line="360" w:lineRule="auto"/>
       </w:pPr>
       <w:r>
         <w:t xml:space="preserve">ЗАМЕЧАНИЕ: в параметре </w:t>
@@ -1223,7 +1285,7 @@
           <w:ilvl w:val="1"/>
           <w:numId w:val="5"/>
         </w:numPr>
-        <w:spacing w:line="360" w:lineRule="auto"/>
+        <w:spacing w:after="0" w:line="360" w:lineRule="auto"/>
       </w:pPr>
       <w:r>
         <w:t xml:space="preserve">В </w:t>
@@ -1286,7 +1348,7 @@
           <w:ilvl w:val="0"/>
           <w:numId w:val="5"/>
         </w:numPr>
-        <w:spacing w:line="360" w:lineRule="auto"/>
+        <w:spacing w:after="0" w:line="360" w:lineRule="auto"/>
       </w:pPr>
       <w:r>
         <w:t>Ответ сервера:</w:t>
@@ -1299,7 +1361,7 @@
           <w:ilvl w:val="1"/>
           <w:numId w:val="5"/>
         </w:numPr>
-        <w:spacing w:line="360" w:lineRule="auto"/>
+        <w:spacing w:after="0" w:line="360" w:lineRule="auto"/>
       </w:pPr>
       <w:r>
         <w:t>Код 200 – сохранение завершилось успешно</w:t>
@@ -1318,10 +1380,9 @@
           <w:ilvl w:val="1"/>
           <w:numId w:val="5"/>
         </w:numPr>
-        <w:spacing w:line="360" w:lineRule="auto"/>
-      </w:pPr>
-      <w:r>
-        <w:lastRenderedPageBreak/>
+        <w:spacing w:after="0" w:line="360" w:lineRule="auto"/>
+      </w:pPr>
+      <w:r>
         <w:t>Любой код, кроме 200 – сохранение завершилось неудачей</w:t>
       </w:r>
       <w:r>
@@ -1335,7 +1396,7 @@
           <w:ilvl w:val="0"/>
           <w:numId w:val="5"/>
         </w:numPr>
-        <w:spacing w:line="360" w:lineRule="auto"/>
+        <w:spacing w:after="0" w:line="360" w:lineRule="auto"/>
       </w:pPr>
       <w:r>
         <w:t xml:space="preserve">При успешном сохранении нужно повторно выполнить </w:t>
@@ -1352,7 +1413,7 @@
       <w:r>
         <w:t xml:space="preserve">запрос </w:t>
       </w:r>
-      <w:hyperlink r:id="rId12" w:history="1">
+      <w:hyperlink r:id="rId13" w:history="1">
         <w:r>
           <w:rPr>
             <w:rStyle w:val="a4"/>
@@ -1431,13 +1492,232 @@
           <w:ilvl w:val="0"/>
           <w:numId w:val="5"/>
         </w:numPr>
-        <w:spacing w:line="360" w:lineRule="auto"/>
+        <w:spacing w:after="0" w:line="360" w:lineRule="auto"/>
       </w:pPr>
       <w:r>
         <w:t>При неудачном сохранении пользователь видит сообщение об ошибке</w:t>
       </w:r>
       <w:r>
         <w:t>.</w:t>
+      </w:r>
+    </w:p>
+    <w:p>
+      <w:pPr>
+        <w:spacing w:after="0" w:line="360" w:lineRule="auto"/>
+      </w:pPr>
+    </w:p>
+    <w:p>
+      <w:pPr>
+        <w:pStyle w:val="a3"/>
+        <w:numPr>
+          <w:ilvl w:val="0"/>
+          <w:numId w:val="1"/>
+        </w:numPr>
+        <w:spacing w:after="0" w:line="360" w:lineRule="auto"/>
+      </w:pPr>
+      <w:r>
+        <w:rPr>
+          <w:b/>
+        </w:rPr>
+        <w:t>Как Пользователь, я хочу иметь возможность воспользоваться подсказкой.</w:t>
+      </w:r>
+    </w:p>
+    <w:p>
+      <w:pPr>
+        <w:spacing w:after="0" w:line="360" w:lineRule="auto"/>
+        <w:ind w:left="360"/>
+        <w:rPr>
+          <w:b/>
+        </w:rPr>
+      </w:pPr>
+      <w:r>
+        <w:rPr>
+          <w:b/>
+        </w:rPr>
+        <w:t>Решение:</w:t>
+      </w:r>
+    </w:p>
+    <w:p>
+      <w:pPr>
+        <w:pStyle w:val="a3"/>
+        <w:numPr>
+          <w:ilvl w:val="0"/>
+          <w:numId w:val="6"/>
+        </w:numPr>
+        <w:spacing w:after="0" w:line="360" w:lineRule="auto"/>
+        <w:rPr>
+          <w:b/>
+        </w:rPr>
+      </w:pPr>
+      <w:r>
+        <w:t xml:space="preserve">В модели кроссворда присутствует атрибут </w:t>
+      </w:r>
+      <w:r>
+        <w:rPr>
+          <w:lang w:val="en-US"/>
+        </w:rPr>
+        <w:t>hints</w:t>
+      </w:r>
+      <w:r>
+        <w:t xml:space="preserve">, </w:t>
+      </w:r>
+      <w:r>
+        <w:t>он хранит количество доступных подсказок для кроссворда;</w:t>
+      </w:r>
+    </w:p>
+    <w:p>
+      <w:pPr>
+        <w:pStyle w:val="a3"/>
+        <w:numPr>
+          <w:ilvl w:val="0"/>
+          <w:numId w:val="6"/>
+        </w:numPr>
+        <w:spacing w:after="0" w:line="360" w:lineRule="auto"/>
+        <w:rPr>
+          <w:b/>
+        </w:rPr>
+      </w:pPr>
+      <w:r>
+        <w:t>В интерфейсе пользователя должно быть графически отражено, сколько доступных подсказок есть у пользователя;</w:t>
+      </w:r>
+    </w:p>
+    <w:p>
+      <w:pPr>
+        <w:pStyle w:val="a3"/>
+        <w:numPr>
+          <w:ilvl w:val="0"/>
+          <w:numId w:val="6"/>
+        </w:numPr>
+        <w:spacing w:after="0" w:line="360" w:lineRule="auto"/>
+        <w:rPr>
+          <w:b/>
+        </w:rPr>
+      </w:pPr>
+      <w:r>
+        <w:t>Пользователь выбирает ячейку на сетке и нажимает на кнопку «Воспользоваться подсказкой»;</w:t>
+      </w:r>
+    </w:p>
+    <w:p>
+      <w:pPr>
+        <w:pStyle w:val="a3"/>
+        <w:numPr>
+          <w:ilvl w:val="0"/>
+          <w:numId w:val="6"/>
+        </w:numPr>
+        <w:spacing w:after="0" w:line="360" w:lineRule="auto"/>
+        <w:rPr>
+          <w:b/>
+        </w:rPr>
+      </w:pPr>
+      <w:r>
+        <w:t>При нажатии на кнопку происходит следующее:</w:t>
+      </w:r>
+    </w:p>
+    <w:p>
+      <w:pPr>
+        <w:pStyle w:val="a3"/>
+        <w:numPr>
+          <w:ilvl w:val="1"/>
+          <w:numId w:val="6"/>
+        </w:numPr>
+        <w:spacing w:after="0" w:line="360" w:lineRule="auto"/>
+        <w:rPr>
+          <w:b/>
+        </w:rPr>
+      </w:pPr>
+      <w:r>
+        <w:t xml:space="preserve">В модели кроссворда у соответствующей ячейки значению атрибута </w:t>
+      </w:r>
+      <w:r>
+        <w:rPr>
+          <w:lang w:val="en-US"/>
+        </w:rPr>
+        <w:t>value</w:t>
+      </w:r>
+      <w:r>
+        <w:t xml:space="preserve"> </w:t>
+      </w:r>
+      <w:r>
+        <w:t xml:space="preserve">присваивается значение из атрибута </w:t>
+      </w:r>
+      <w:proofErr w:type="spellStart"/>
+      <w:r>
+        <w:rPr>
+          <w:lang w:val="en-US"/>
+        </w:rPr>
+        <w:t>originalValue</w:t>
+      </w:r>
+      <w:proofErr w:type="spellEnd"/>
+      <w:r>
+        <w:t>;</w:t>
+      </w:r>
+    </w:p>
+    <w:p>
+      <w:pPr>
+        <w:pStyle w:val="a3"/>
+        <w:numPr>
+          <w:ilvl w:val="1"/>
+          <w:numId w:val="6"/>
+        </w:numPr>
+        <w:spacing w:after="0" w:line="360" w:lineRule="auto"/>
+        <w:rPr>
+          <w:b/>
+        </w:rPr>
+      </w:pPr>
+      <w:r>
+        <w:t xml:space="preserve">В модели кроссворда атрибут </w:t>
+      </w:r>
+      <w:r>
+        <w:rPr>
+          <w:lang w:val="en-US"/>
+        </w:rPr>
+        <w:t>hints</w:t>
+      </w:r>
+      <w:r>
+        <w:t xml:space="preserve"> </w:t>
+      </w:r>
+      <w:r>
+        <w:t>уменьшается на единицу;</w:t>
+      </w:r>
+    </w:p>
+    <w:p>
+      <w:pPr>
+        <w:pStyle w:val="a3"/>
+        <w:numPr>
+          <w:ilvl w:val="1"/>
+          <w:numId w:val="6"/>
+        </w:numPr>
+        <w:spacing w:after="0" w:line="360" w:lineRule="auto"/>
+        <w:rPr>
+          <w:b/>
+        </w:rPr>
+      </w:pPr>
+      <w:r>
+        <w:t>На интерфейсе пользователя меняется значение в выбранной ячейке, а также уменьшается счетчик подсказок.</w:t>
+      </w:r>
+    </w:p>
+    <w:p>
+      <w:pPr>
+        <w:pStyle w:val="a3"/>
+        <w:numPr>
+          <w:ilvl w:val="0"/>
+          <w:numId w:val="6"/>
+        </w:numPr>
+        <w:spacing w:after="0" w:line="360" w:lineRule="auto"/>
+        <w:rPr>
+          <w:b/>
+        </w:rPr>
+      </w:pPr>
+      <w:r>
+        <w:t xml:space="preserve">ЗАМЕЧАНИЕ: если при нажатии на кнопку количество доступных подсказок уже равно нулю, то ничего </w:t>
+      </w:r>
+      <w:proofErr w:type="gramStart"/>
+      <w:r>
+        <w:t>из</w:t>
+      </w:r>
+      <w:proofErr w:type="gramEnd"/>
+      <w:r>
+        <w:t xml:space="preserve"> вышеописанного не выполняется</w:t>
       </w:r>
     </w:p>
     <w:sectPr>
@@ -1453,6 +1733,119 @@
 <file path=word/numbering.xml><?xml version="1.0" encoding="utf-8"?>
 <w:numbering xmlns:ve="http://schemas.openxmlformats.org/markup-compatibility/2006" xmlns:o="urn:schemas-microsoft-com:office:office" xmlns:r="http://schemas.openxmlformats.org/officeDocument/2006/relationships" xmlns:m="http://schemas.openxmlformats.org/officeDocument/2006/math" xmlns:v="urn:schemas-microsoft-com:vml" xmlns:wp="http://schemas.openxmlformats.org/drawingml/2006/wordprocessingDrawing" xmlns:w10="urn:schemas-microsoft-com:office:word" xmlns:w="http://schemas.openxmlformats.org/wordprocessingml/2006/main" xmlns:wne="http://schemas.microsoft.com/office/word/2006/wordml">
   <w:abstractNum w:abstractNumId="0">
+    <w:nsid w:val="00667356"/>
+    <w:multiLevelType w:val="hybridMultilevel"/>
+    <w:tmpl w:val="F38A7F52"/>
+    <w:lvl w:ilvl="0" w:tplc="04190001">
+      <w:start w:val="1"/>
+      <w:numFmt w:val="bullet"/>
+      <w:lvlText w:val=""/>
+      <w:lvlJc w:val="left"/>
+      <w:pPr>
+        <w:ind w:left="1080" w:hanging="360"/>
+      </w:pPr>
+      <w:rPr>
+        <w:rFonts w:ascii="Symbol" w:hAnsi="Symbol" w:hint="default"/>
+      </w:rPr>
+    </w:lvl>
+    <w:lvl w:ilvl="1" w:tplc="04190003">
+      <w:start w:val="1"/>
+      <w:numFmt w:val="bullet"/>
+      <w:lvlText w:val="o"/>
+      <w:lvlJc w:val="left"/>
+      <w:pPr>
+        <w:ind w:left="1800" w:hanging="360"/>
+      </w:pPr>
+      <w:rPr>
+        <w:rFonts w:ascii="Courier New" w:hAnsi="Courier New" w:cs="Courier New" w:hint="default"/>
+      </w:rPr>
+    </w:lvl>
+    <w:lvl w:ilvl="2" w:tplc="04190005" w:tentative="1">
+      <w:start w:val="1"/>
+      <w:numFmt w:val="bullet"/>
+      <w:lvlText w:val=""/>
+      <w:lvlJc w:val="left"/>
+      <w:pPr>
+        <w:ind w:left="2520" w:hanging="360"/>
+      </w:pPr>
+      <w:rPr>
+        <w:rFonts w:ascii="Wingdings" w:hAnsi="Wingdings" w:hint="default"/>
+      </w:rPr>
+    </w:lvl>
+    <w:lvl w:ilvl="3" w:tplc="04190001" w:tentative="1">
+      <w:start w:val="1"/>
+      <w:numFmt w:val="bullet"/>
+      <w:lvlText w:val=""/>
+      <w:lvlJc w:val="left"/>
+      <w:pPr>
+        <w:ind w:left="3240" w:hanging="360"/>
+      </w:pPr>
+      <w:rPr>
+        <w:rFonts w:ascii="Symbol" w:hAnsi="Symbol" w:hint="default"/>
+      </w:rPr>
+    </w:lvl>
+    <w:lvl w:ilvl="4" w:tplc="04190003" w:tentative="1">
+      <w:start w:val="1"/>
+      <w:numFmt w:val="bullet"/>
+      <w:lvlText w:val="o"/>
+      <w:lvlJc w:val="left"/>
+      <w:pPr>
+        <w:ind w:left="3960" w:hanging="360"/>
+      </w:pPr>
+      <w:rPr>
+        <w:rFonts w:ascii="Courier New" w:hAnsi="Courier New" w:cs="Courier New" w:hint="default"/>
+      </w:rPr>
+    </w:lvl>
+    <w:lvl w:ilvl="5" w:tplc="04190005" w:tentative="1">
+      <w:start w:val="1"/>
+      <w:numFmt w:val="bullet"/>
+      <w:lvlText w:val=""/>
+      <w:lvlJc w:val="left"/>
+      <w:pPr>
+        <w:ind w:left="4680" w:hanging="360"/>
+      </w:pPr>
+      <w:rPr>
+        <w:rFonts w:ascii="Wingdings" w:hAnsi="Wingdings" w:hint="default"/>
+      </w:rPr>
+    </w:lvl>
+    <w:lvl w:ilvl="6" w:tplc="04190001" w:tentative="1">
+      <w:start w:val="1"/>
+      <w:numFmt w:val="bullet"/>
+      <w:lvlText w:val=""/>
+      <w:lvlJc w:val="left"/>
+      <w:pPr>
+        <w:ind w:left="5400" w:hanging="360"/>
+      </w:pPr>
+      <w:rPr>
+        <w:rFonts w:ascii="Symbol" w:hAnsi="Symbol" w:hint="default"/>
+      </w:rPr>
+    </w:lvl>
+    <w:lvl w:ilvl="7" w:tplc="04190003" w:tentative="1">
+      <w:start w:val="1"/>
+      <w:numFmt w:val="bullet"/>
+      <w:lvlText w:val="o"/>
+      <w:lvlJc w:val="left"/>
+      <w:pPr>
+        <w:ind w:left="6120" w:hanging="360"/>
+      </w:pPr>
+      <w:rPr>
+        <w:rFonts w:ascii="Courier New" w:hAnsi="Courier New" w:cs="Courier New" w:hint="default"/>
+      </w:rPr>
+    </w:lvl>
+    <w:lvl w:ilvl="8" w:tplc="04190005" w:tentative="1">
+      <w:start w:val="1"/>
+      <w:numFmt w:val="bullet"/>
+      <w:lvlText w:val=""/>
+      <w:lvlJc w:val="left"/>
+      <w:pPr>
+        <w:ind w:left="6840" w:hanging="360"/>
+      </w:pPr>
+      <w:rPr>
+        <w:rFonts w:ascii="Wingdings" w:hAnsi="Wingdings" w:hint="default"/>
+      </w:rPr>
+    </w:lvl>
+  </w:abstractNum>
+  <w:abstractNum w:abstractNumId="1">
     <w:nsid w:val="0CFD72A6"/>
     <w:multiLevelType w:val="hybridMultilevel"/>
     <w:tmpl w:val="99469E76"/>
@@ -1565,7 +1958,7 @@
       </w:rPr>
     </w:lvl>
   </w:abstractNum>
-  <w:abstractNum w:abstractNumId="1">
+  <w:abstractNum w:abstractNumId="2">
     <w:nsid w:val="205C32D5"/>
     <w:multiLevelType w:val="hybridMultilevel"/>
     <w:tmpl w:val="9DD0DE0E"/>
@@ -1678,10 +2071,10 @@
       </w:rPr>
     </w:lvl>
   </w:abstractNum>
-  <w:abstractNum w:abstractNumId="2">
+  <w:abstractNum w:abstractNumId="3">
     <w:nsid w:val="56037DB8"/>
     <w:multiLevelType w:val="hybridMultilevel"/>
-    <w:tmpl w:val="9FBC9A0E"/>
+    <w:tmpl w:val="34B8DFBA"/>
     <w:lvl w:ilvl="0" w:tplc="0419000F">
       <w:start w:val="1"/>
       <w:numFmt w:val="decimal"/>
@@ -1767,7 +2160,7 @@
       </w:pPr>
     </w:lvl>
   </w:abstractNum>
-  <w:abstractNum w:abstractNumId="3">
+  <w:abstractNum w:abstractNumId="4">
     <w:nsid w:val="69AA7113"/>
     <w:multiLevelType w:val="hybridMultilevel"/>
     <w:tmpl w:val="67220C3A"/>
@@ -1880,7 +2273,7 @@
       </w:rPr>
     </w:lvl>
   </w:abstractNum>
-  <w:abstractNum w:abstractNumId="4">
+  <w:abstractNum w:abstractNumId="5">
     <w:nsid w:val="7ABB18CC"/>
     <w:multiLevelType w:val="hybridMultilevel"/>
     <w:tmpl w:val="EB6629AC"/>
@@ -1994,18 +2387,21 @@
     </w:lvl>
   </w:abstractNum>
   <w:num w:numId="1">
+    <w:abstractNumId w:val="3"/>
+  </w:num>
+  <w:num w:numId="2">
     <w:abstractNumId w:val="2"/>
   </w:num>
-  <w:num w:numId="2">
+  <w:num w:numId="3">
+    <w:abstractNumId w:val="5"/>
+  </w:num>
+  <w:num w:numId="4">
+    <w:abstractNumId w:val="4"/>
+  </w:num>
+  <w:num w:numId="5">
     <w:abstractNumId w:val="1"/>
   </w:num>
-  <w:num w:numId="3">
-    <w:abstractNumId w:val="4"/>
-  </w:num>
-  <w:num w:numId="4">
-    <w:abstractNumId w:val="3"/>
-  </w:num>
-  <w:num w:numId="5">
+  <w:num w:numId="6">
     <w:abstractNumId w:val="0"/>
   </w:num>
 </w:numbering>

</xml_diff>